<commit_message>
Updating documentation and a few other things
</commit_message>
<xml_diff>
--- a/Documents/Environment Setup Document.docx
+++ b/Documents/Environment Setup Document.docx
@@ -286,7 +286,7 @@
           </mc:Choice>
           <mc:Fallback>
             <w:pict>
-              <v:roundrect w14:anchorId="4167A377" id="Rectangle: Rounded Corners 3" o:spid="_x0000_s1026" style="position:absolute;margin-left:33.9pt;margin-top:80pt;width:130.2pt;height:37.2pt;z-index:251659264;visibility:visible;mso-wrap-style:square;mso-wrap-distance-left:9pt;mso-wrap-distance-top:0;mso-wrap-distance-right:9pt;mso-wrap-distance-bottom:0;mso-position-horizontal:absolute;mso-position-horizontal-relative:margin;mso-position-vertical:absolute;mso-position-vertical-relative:text;v-text-anchor:middle" arcsize="10923f" o:gfxdata="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" filled="f" strokecolor="#c00000" strokeweight="2.25pt">
+              <v:roundrect w14:anchorId="73C23E69" id="Rectangle: Rounded Corners 3" o:spid="_x0000_s1026" style="position:absolute;margin-left:33.9pt;margin-top:80pt;width:130.2pt;height:37.2pt;z-index:251659264;visibility:visible;mso-wrap-style:square;mso-wrap-distance-left:9pt;mso-wrap-distance-top:0;mso-wrap-distance-right:9pt;mso-wrap-distance-bottom:0;mso-position-horizontal:absolute;mso-position-horizontal-relative:margin;mso-position-vertical:absolute;mso-position-vertical-relative:text;v-text-anchor:middle" arcsize="10923f" o:gfxdata="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" filled="f" strokecolor="#c00000" strokeweight="2.25pt">
                 <v:stroke dashstyle="3 1" joinstyle="miter"/>
                 <w10:wrap anchorx="margin"/>
               </v:roundrect>
@@ -829,8 +829,6 @@
       <w:r>
         <w:t>\source\repos\sci-fair-2018</w:t>
       </w:r>
-      <w:bookmarkStart w:id="0" w:name="_GoBack"/>
-      <w:bookmarkEnd w:id="0"/>
       <w:r>
         <w:t>\</w:t>
       </w:r>
@@ -971,6 +969,17 @@
     <w:p/>
     <w:p>
       <w:pPr>
+        <w:ind w:left="720"/>
+      </w:pPr>
+      <w:r>
+        <w:t>This creates an isolated environment</w:t>
+      </w:r>
+      <w:r>
+        <w:t xml:space="preserve"> to avoid any customization to the regular python environment with modules (in case we need it).</w:t>
+      </w:r>
+    </w:p>
+    <w:p>
+      <w:pPr>
         <w:pStyle w:val="ListParagraph"/>
         <w:numPr>
           <w:ilvl w:val="0"/>
@@ -1004,7 +1013,13 @@
         </w:numPr>
       </w:pPr>
       <w:r>
-        <w:t>This ensures PIP will install any following packages in your virtual environment.</w:t>
+        <w:t xml:space="preserve">This ensures PIP will install any following packages </w:t>
+      </w:r>
+      <w:r>
+        <w:t xml:space="preserve">ONLY </w:t>
+      </w:r>
+      <w:r>
+        <w:t>in your virtual environment.</w:t>
       </w:r>
     </w:p>
     <w:p>
@@ -1299,6 +1314,9 @@
         </w:numPr>
       </w:pPr>
       <w:r>
+        <w:t xml:space="preserve">Create a custom kernel that will use our virtual environment.  </w:t>
+      </w:r>
+      <w:r>
         <w:t>Enter the following commands at the prompt (running under activated):</w:t>
       </w:r>
     </w:p>
@@ -1366,7 +1384,10 @@
         <w:pStyle w:val="Heading1"/>
       </w:pPr>
       <w:r>
-        <w:t xml:space="preserve">Executing </w:t>
+        <w:t>Starting</w:t>
+      </w:r>
+      <w:r>
+        <w:t xml:space="preserve"> </w:t>
       </w:r>
       <w:proofErr w:type="spellStart"/>
       <w:r>
@@ -1375,33 +1396,66 @@
       <w:proofErr w:type="spellEnd"/>
     </w:p>
     <w:p>
-      <w:pPr>
-        <w:pStyle w:val="Codeblock"/>
-      </w:pPr>
-    </w:p>
-    <w:p>
-      <w:pPr>
-        <w:pStyle w:val="Codeblock"/>
-      </w:pPr>
-      <w:r>
-        <w:t>C:\Users\gary\source\repos\sci-fair-2018&gt;</w:t>
-      </w:r>
-      <w:r>
-        <w:t>jupyter notebook</w:t>
-      </w:r>
-    </w:p>
-    <w:p>
-      <w:pPr>
-        <w:pStyle w:val="Codeblock"/>
-      </w:pPr>
-    </w:p>
-    <w:p/>
-    <w:p>
+      <w:r>
+        <w:rPr>
+          <w:b/>
+        </w:rPr>
+        <w:t>Note:</w:t>
+      </w:r>
+      <w:r>
+        <w:t xml:space="preserve"> it’s important to start </w:t>
+      </w:r>
+      <w:proofErr w:type="spellStart"/>
+      <w:r>
+        <w:t>Jupyter</w:t>
+      </w:r>
+      <w:proofErr w:type="spellEnd"/>
+      <w:r>
+        <w:t xml:space="preserve"> as described below </w:t>
+      </w:r>
+      <w:r>
+        <w:t xml:space="preserve">because the PATH is set to force the </w:t>
+      </w:r>
+      <w:proofErr w:type="spellStart"/>
+      <w:r>
+        <w:t>openslide</w:t>
+      </w:r>
+      <w:proofErr w:type="spellEnd"/>
+      <w:r>
+        <w:t xml:space="preserve"> DLLs to the front of the path.</w:t>
+      </w:r>
+    </w:p>
+    <w:p>
+      <w:pPr>
+        <w:pStyle w:val="ListParagraph"/>
+        <w:numPr>
+          <w:ilvl w:val="0"/>
+          <w:numId w:val="13"/>
+        </w:numPr>
+      </w:pPr>
+      <w:r>
+        <w:t>In the sci-fair-2018 folder &gt; right-click StartJuptyer.ps1</w:t>
+      </w:r>
+    </w:p>
+    <w:p>
+      <w:pPr>
+        <w:pStyle w:val="ListParagraph"/>
+        <w:numPr>
+          <w:ilvl w:val="0"/>
+          <w:numId w:val="13"/>
+        </w:numPr>
+      </w:pPr>
+      <w:r>
+        <w:t xml:space="preserve">Select the virtual environment kernel.  </w:t>
+      </w:r>
       <w:r>
         <w:t>Click New &gt; sci-fair-2018-env</w:t>
       </w:r>
     </w:p>
     <w:p>
+      <w:pPr>
+        <w:ind w:left="720"/>
+      </w:pPr>
       <w:r>
         <w:rPr>
           <w:noProof/>
@@ -1443,6 +1497,129 @@
         </w:drawing>
       </w:r>
     </w:p>
+    <w:p>
+      <w:pPr>
+        <w:pStyle w:val="Heading1"/>
+      </w:pPr>
+      <w:r>
+        <w:t xml:space="preserve">Starting </w:t>
+      </w:r>
+      <w:r>
+        <w:t>Visual Studio</w:t>
+      </w:r>
+    </w:p>
+    <w:p>
+      <w:r>
+        <w:rPr>
+          <w:b/>
+        </w:rPr>
+        <w:t>Note:</w:t>
+      </w:r>
+      <w:r>
+        <w:t xml:space="preserve"> it’s important to start VS as described below </w:t>
+      </w:r>
+      <w:bookmarkStart w:id="0" w:name="_GoBack"/>
+      <w:bookmarkEnd w:id="0"/>
+      <w:r>
+        <w:t xml:space="preserve">because the PATH is set to force the </w:t>
+      </w:r>
+      <w:proofErr w:type="spellStart"/>
+      <w:r>
+        <w:t>openslide</w:t>
+      </w:r>
+      <w:proofErr w:type="spellEnd"/>
+      <w:r>
+        <w:t xml:space="preserve"> DLLs to the front of the path.</w:t>
+      </w:r>
+    </w:p>
+    <w:p>
+      <w:pPr>
+        <w:pStyle w:val="ListParagraph"/>
+        <w:numPr>
+          <w:ilvl w:val="0"/>
+          <w:numId w:val="15"/>
+        </w:numPr>
+      </w:pPr>
+      <w:r>
+        <w:lastRenderedPageBreak/>
+        <w:t>In the sci-fair-2018 folder &gt; right-click Start</w:t>
+      </w:r>
+      <w:r>
+        <w:t>VS.ps1</w:t>
+      </w:r>
+    </w:p>
+    <w:p>
+      <w:pPr>
+        <w:pStyle w:val="Heading2"/>
+      </w:pPr>
+      <w:r>
+        <w:t>Running an interactive prompt</w:t>
+      </w:r>
+    </w:p>
+    <w:p>
+      <w:pPr>
+        <w:pStyle w:val="ListParagraph"/>
+        <w:numPr>
+          <w:ilvl w:val="0"/>
+          <w:numId w:val="17"/>
+        </w:numPr>
+      </w:pPr>
+      <w:r>
+        <w:t xml:space="preserve">Python environments (window) &gt; click </w:t>
+      </w:r>
+      <w:proofErr w:type="spellStart"/>
+      <w:r>
+        <w:t>env</w:t>
+      </w:r>
+      <w:proofErr w:type="spellEnd"/>
+      <w:r>
+        <w:t xml:space="preserve"> (python 3.6 (64-bit)) &gt; click open interactive window</w:t>
+      </w:r>
+    </w:p>
+    <w:p>
+      <w:pPr>
+        <w:pStyle w:val="Heading2"/>
+      </w:pPr>
+      <w:r>
+        <w:t>Checking in changes</w:t>
+      </w:r>
+    </w:p>
+    <w:p>
+      <w:pPr>
+        <w:pStyle w:val="ListParagraph"/>
+        <w:numPr>
+          <w:ilvl w:val="0"/>
+          <w:numId w:val="16"/>
+        </w:numPr>
+      </w:pPr>
+      <w:r>
+        <w:t>Team explorer &gt; Changes (window from dropdown)</w:t>
+      </w:r>
+    </w:p>
+    <w:p>
+      <w:pPr>
+        <w:pStyle w:val="ListParagraph"/>
+        <w:numPr>
+          <w:ilvl w:val="0"/>
+          <w:numId w:val="16"/>
+        </w:numPr>
+      </w:pPr>
+      <w:r>
+        <w:t>Enter a comment.</w:t>
+      </w:r>
+    </w:p>
+    <w:p>
+      <w:pPr>
+        <w:pStyle w:val="ListParagraph"/>
+        <w:numPr>
+          <w:ilvl w:val="0"/>
+          <w:numId w:val="16"/>
+        </w:numPr>
+      </w:pPr>
+      <w:r>
+        <w:t xml:space="preserve">Commit All </w:t>
+      </w:r>
+    </w:p>
     <w:sectPr>
       <w:pgSz w:w="12240" w:h="15840"/>
       <w:pgMar w:top="1440" w:right="1440" w:bottom="1440" w:left="1440" w:header="720" w:footer="720" w:gutter="0"/>
@@ -1723,6 +1900,184 @@
     </w:lvl>
   </w:abstractNum>
   <w:abstractNum w:abstractNumId="3" w15:restartNumberingAfterBreak="0">
+    <w:nsid w:val="180B03D3"/>
+    <w:multiLevelType w:val="hybridMultilevel"/>
+    <w:tmpl w:val="B6EAA0AC"/>
+    <w:lvl w:ilvl="0" w:tplc="0409000F">
+      <w:start w:val="1"/>
+      <w:numFmt w:val="decimal"/>
+      <w:lvlText w:val="%1."/>
+      <w:lvlJc w:val="left"/>
+      <w:pPr>
+        <w:ind w:left="720" w:hanging="360"/>
+      </w:pPr>
+      <w:rPr>
+        <w:rFonts w:hint="default"/>
+      </w:rPr>
+    </w:lvl>
+    <w:lvl w:ilvl="1" w:tplc="04090019" w:tentative="1">
+      <w:start w:val="1"/>
+      <w:numFmt w:val="lowerLetter"/>
+      <w:lvlText w:val="%2."/>
+      <w:lvlJc w:val="left"/>
+      <w:pPr>
+        <w:ind w:left="1440" w:hanging="360"/>
+      </w:pPr>
+    </w:lvl>
+    <w:lvl w:ilvl="2" w:tplc="0409001B" w:tentative="1">
+      <w:start w:val="1"/>
+      <w:numFmt w:val="lowerRoman"/>
+      <w:lvlText w:val="%3."/>
+      <w:lvlJc w:val="right"/>
+      <w:pPr>
+        <w:ind w:left="2160" w:hanging="180"/>
+      </w:pPr>
+    </w:lvl>
+    <w:lvl w:ilvl="3" w:tplc="0409000F" w:tentative="1">
+      <w:start w:val="1"/>
+      <w:numFmt w:val="decimal"/>
+      <w:lvlText w:val="%4."/>
+      <w:lvlJc w:val="left"/>
+      <w:pPr>
+        <w:ind w:left="2880" w:hanging="360"/>
+      </w:pPr>
+    </w:lvl>
+    <w:lvl w:ilvl="4" w:tplc="04090019" w:tentative="1">
+      <w:start w:val="1"/>
+      <w:numFmt w:val="lowerLetter"/>
+      <w:lvlText w:val="%5."/>
+      <w:lvlJc w:val="left"/>
+      <w:pPr>
+        <w:ind w:left="3600" w:hanging="360"/>
+      </w:pPr>
+    </w:lvl>
+    <w:lvl w:ilvl="5" w:tplc="0409001B" w:tentative="1">
+      <w:start w:val="1"/>
+      <w:numFmt w:val="lowerRoman"/>
+      <w:lvlText w:val="%6."/>
+      <w:lvlJc w:val="right"/>
+      <w:pPr>
+        <w:ind w:left="4320" w:hanging="180"/>
+      </w:pPr>
+    </w:lvl>
+    <w:lvl w:ilvl="6" w:tplc="0409000F" w:tentative="1">
+      <w:start w:val="1"/>
+      <w:numFmt w:val="decimal"/>
+      <w:lvlText w:val="%7."/>
+      <w:lvlJc w:val="left"/>
+      <w:pPr>
+        <w:ind w:left="5040" w:hanging="360"/>
+      </w:pPr>
+    </w:lvl>
+    <w:lvl w:ilvl="7" w:tplc="04090019" w:tentative="1">
+      <w:start w:val="1"/>
+      <w:numFmt w:val="lowerLetter"/>
+      <w:lvlText w:val="%8."/>
+      <w:lvlJc w:val="left"/>
+      <w:pPr>
+        <w:ind w:left="5760" w:hanging="360"/>
+      </w:pPr>
+    </w:lvl>
+    <w:lvl w:ilvl="8" w:tplc="0409001B" w:tentative="1">
+      <w:start w:val="1"/>
+      <w:numFmt w:val="lowerRoman"/>
+      <w:lvlText w:val="%9."/>
+      <w:lvlJc w:val="right"/>
+      <w:pPr>
+        <w:ind w:left="6480" w:hanging="180"/>
+      </w:pPr>
+    </w:lvl>
+  </w:abstractNum>
+  <w:abstractNum w:abstractNumId="4" w15:restartNumberingAfterBreak="0">
+    <w:nsid w:val="1B181B99"/>
+    <w:multiLevelType w:val="hybridMultilevel"/>
+    <w:tmpl w:val="A080EC2E"/>
+    <w:lvl w:ilvl="0" w:tplc="0409000F">
+      <w:start w:val="1"/>
+      <w:numFmt w:val="decimal"/>
+      <w:lvlText w:val="%1."/>
+      <w:lvlJc w:val="left"/>
+      <w:pPr>
+        <w:ind w:left="720" w:hanging="360"/>
+      </w:pPr>
+      <w:rPr>
+        <w:rFonts w:hint="default"/>
+      </w:rPr>
+    </w:lvl>
+    <w:lvl w:ilvl="1" w:tplc="04090019" w:tentative="1">
+      <w:start w:val="1"/>
+      <w:numFmt w:val="lowerLetter"/>
+      <w:lvlText w:val="%2."/>
+      <w:lvlJc w:val="left"/>
+      <w:pPr>
+        <w:ind w:left="1440" w:hanging="360"/>
+      </w:pPr>
+    </w:lvl>
+    <w:lvl w:ilvl="2" w:tplc="0409001B" w:tentative="1">
+      <w:start w:val="1"/>
+      <w:numFmt w:val="lowerRoman"/>
+      <w:lvlText w:val="%3."/>
+      <w:lvlJc w:val="right"/>
+      <w:pPr>
+        <w:ind w:left="2160" w:hanging="180"/>
+      </w:pPr>
+    </w:lvl>
+    <w:lvl w:ilvl="3" w:tplc="0409000F" w:tentative="1">
+      <w:start w:val="1"/>
+      <w:numFmt w:val="decimal"/>
+      <w:lvlText w:val="%4."/>
+      <w:lvlJc w:val="left"/>
+      <w:pPr>
+        <w:ind w:left="2880" w:hanging="360"/>
+      </w:pPr>
+    </w:lvl>
+    <w:lvl w:ilvl="4" w:tplc="04090019" w:tentative="1">
+      <w:start w:val="1"/>
+      <w:numFmt w:val="lowerLetter"/>
+      <w:lvlText w:val="%5."/>
+      <w:lvlJc w:val="left"/>
+      <w:pPr>
+        <w:ind w:left="3600" w:hanging="360"/>
+      </w:pPr>
+    </w:lvl>
+    <w:lvl w:ilvl="5" w:tplc="0409001B" w:tentative="1">
+      <w:start w:val="1"/>
+      <w:numFmt w:val="lowerRoman"/>
+      <w:lvlText w:val="%6."/>
+      <w:lvlJc w:val="right"/>
+      <w:pPr>
+        <w:ind w:left="4320" w:hanging="180"/>
+      </w:pPr>
+    </w:lvl>
+    <w:lvl w:ilvl="6" w:tplc="0409000F" w:tentative="1">
+      <w:start w:val="1"/>
+      <w:numFmt w:val="decimal"/>
+      <w:lvlText w:val="%7."/>
+      <w:lvlJc w:val="left"/>
+      <w:pPr>
+        <w:ind w:left="5040" w:hanging="360"/>
+      </w:pPr>
+    </w:lvl>
+    <w:lvl w:ilvl="7" w:tplc="04090019" w:tentative="1">
+      <w:start w:val="1"/>
+      <w:numFmt w:val="lowerLetter"/>
+      <w:lvlText w:val="%8."/>
+      <w:lvlJc w:val="left"/>
+      <w:pPr>
+        <w:ind w:left="5760" w:hanging="360"/>
+      </w:pPr>
+    </w:lvl>
+    <w:lvl w:ilvl="8" w:tplc="0409001B" w:tentative="1">
+      <w:start w:val="1"/>
+      <w:numFmt w:val="lowerRoman"/>
+      <w:lvlText w:val="%9."/>
+      <w:lvlJc w:val="right"/>
+      <w:pPr>
+        <w:ind w:left="6480" w:hanging="180"/>
+      </w:pPr>
+    </w:lvl>
+  </w:abstractNum>
+  <w:abstractNum w:abstractNumId="5" w15:restartNumberingAfterBreak="0">
     <w:nsid w:val="21A27EB3"/>
     <w:multiLevelType w:val="hybridMultilevel"/>
     <w:tmpl w:val="9EEEB700"/>
@@ -1811,7 +2166,7 @@
       </w:pPr>
     </w:lvl>
   </w:abstractNum>
-  <w:abstractNum w:abstractNumId="4" w15:restartNumberingAfterBreak="0">
+  <w:abstractNum w:abstractNumId="6" w15:restartNumberingAfterBreak="0">
     <w:nsid w:val="2CD93F37"/>
     <w:multiLevelType w:val="hybridMultilevel"/>
     <w:tmpl w:val="42D417D8"/>
@@ -1900,7 +2255,7 @@
       </w:pPr>
     </w:lvl>
   </w:abstractNum>
-  <w:abstractNum w:abstractNumId="5" w15:restartNumberingAfterBreak="0">
+  <w:abstractNum w:abstractNumId="7" w15:restartNumberingAfterBreak="0">
     <w:nsid w:val="3382395E"/>
     <w:multiLevelType w:val="hybridMultilevel"/>
     <w:tmpl w:val="FC7A9C18"/>
@@ -1986,7 +2341,7 @@
       </w:pPr>
     </w:lvl>
   </w:abstractNum>
-  <w:abstractNum w:abstractNumId="6" w15:restartNumberingAfterBreak="0">
+  <w:abstractNum w:abstractNumId="8" w15:restartNumberingAfterBreak="0">
     <w:nsid w:val="35BD5ACB"/>
     <w:multiLevelType w:val="hybridMultilevel"/>
     <w:tmpl w:val="930CA46A"/>
@@ -2072,7 +2427,96 @@
       </w:pPr>
     </w:lvl>
   </w:abstractNum>
-  <w:abstractNum w:abstractNumId="7" w15:restartNumberingAfterBreak="0">
+  <w:abstractNum w:abstractNumId="9" w15:restartNumberingAfterBreak="0">
+    <w:nsid w:val="49A04E1A"/>
+    <w:multiLevelType w:val="hybridMultilevel"/>
+    <w:tmpl w:val="A5401186"/>
+    <w:lvl w:ilvl="0" w:tplc="0409000F">
+      <w:start w:val="1"/>
+      <w:numFmt w:val="decimal"/>
+      <w:lvlText w:val="%1."/>
+      <w:lvlJc w:val="left"/>
+      <w:pPr>
+        <w:ind w:left="720" w:hanging="360"/>
+      </w:pPr>
+      <w:rPr>
+        <w:rFonts w:hint="default"/>
+      </w:rPr>
+    </w:lvl>
+    <w:lvl w:ilvl="1" w:tplc="04090019" w:tentative="1">
+      <w:start w:val="1"/>
+      <w:numFmt w:val="lowerLetter"/>
+      <w:lvlText w:val="%2."/>
+      <w:lvlJc w:val="left"/>
+      <w:pPr>
+        <w:ind w:left="1440" w:hanging="360"/>
+      </w:pPr>
+    </w:lvl>
+    <w:lvl w:ilvl="2" w:tplc="0409001B" w:tentative="1">
+      <w:start w:val="1"/>
+      <w:numFmt w:val="lowerRoman"/>
+      <w:lvlText w:val="%3."/>
+      <w:lvlJc w:val="right"/>
+      <w:pPr>
+        <w:ind w:left="2160" w:hanging="180"/>
+      </w:pPr>
+    </w:lvl>
+    <w:lvl w:ilvl="3" w:tplc="0409000F" w:tentative="1">
+      <w:start w:val="1"/>
+      <w:numFmt w:val="decimal"/>
+      <w:lvlText w:val="%4."/>
+      <w:lvlJc w:val="left"/>
+      <w:pPr>
+        <w:ind w:left="2880" w:hanging="360"/>
+      </w:pPr>
+    </w:lvl>
+    <w:lvl w:ilvl="4" w:tplc="04090019" w:tentative="1">
+      <w:start w:val="1"/>
+      <w:numFmt w:val="lowerLetter"/>
+      <w:lvlText w:val="%5."/>
+      <w:lvlJc w:val="left"/>
+      <w:pPr>
+        <w:ind w:left="3600" w:hanging="360"/>
+      </w:pPr>
+    </w:lvl>
+    <w:lvl w:ilvl="5" w:tplc="0409001B" w:tentative="1">
+      <w:start w:val="1"/>
+      <w:numFmt w:val="lowerRoman"/>
+      <w:lvlText w:val="%6."/>
+      <w:lvlJc w:val="right"/>
+      <w:pPr>
+        <w:ind w:left="4320" w:hanging="180"/>
+      </w:pPr>
+    </w:lvl>
+    <w:lvl w:ilvl="6" w:tplc="0409000F" w:tentative="1">
+      <w:start w:val="1"/>
+      <w:numFmt w:val="decimal"/>
+      <w:lvlText w:val="%7."/>
+      <w:lvlJc w:val="left"/>
+      <w:pPr>
+        <w:ind w:left="5040" w:hanging="360"/>
+      </w:pPr>
+    </w:lvl>
+    <w:lvl w:ilvl="7" w:tplc="04090019" w:tentative="1">
+      <w:start w:val="1"/>
+      <w:numFmt w:val="lowerLetter"/>
+      <w:lvlText w:val="%8."/>
+      <w:lvlJc w:val="left"/>
+      <w:pPr>
+        <w:ind w:left="5760" w:hanging="360"/>
+      </w:pPr>
+    </w:lvl>
+    <w:lvl w:ilvl="8" w:tplc="0409001B" w:tentative="1">
+      <w:start w:val="1"/>
+      <w:numFmt w:val="lowerRoman"/>
+      <w:lvlText w:val="%9."/>
+      <w:lvlJc w:val="right"/>
+      <w:pPr>
+        <w:ind w:left="6480" w:hanging="180"/>
+      </w:pPr>
+    </w:lvl>
+  </w:abstractNum>
+  <w:abstractNum w:abstractNumId="10" w15:restartNumberingAfterBreak="0">
     <w:nsid w:val="4FDD2204"/>
     <w:multiLevelType w:val="hybridMultilevel"/>
     <w:tmpl w:val="C870F06E"/>
@@ -2185,7 +2629,185 @@
       </w:rPr>
     </w:lvl>
   </w:abstractNum>
-  <w:abstractNum w:abstractNumId="8" w15:restartNumberingAfterBreak="0">
+  <w:abstractNum w:abstractNumId="11" w15:restartNumberingAfterBreak="0">
+    <w:nsid w:val="58BB5278"/>
+    <w:multiLevelType w:val="hybridMultilevel"/>
+    <w:tmpl w:val="A5401186"/>
+    <w:lvl w:ilvl="0" w:tplc="0409000F">
+      <w:start w:val="1"/>
+      <w:numFmt w:val="decimal"/>
+      <w:lvlText w:val="%1."/>
+      <w:lvlJc w:val="left"/>
+      <w:pPr>
+        <w:ind w:left="720" w:hanging="360"/>
+      </w:pPr>
+      <w:rPr>
+        <w:rFonts w:hint="default"/>
+      </w:rPr>
+    </w:lvl>
+    <w:lvl w:ilvl="1" w:tplc="04090019" w:tentative="1">
+      <w:start w:val="1"/>
+      <w:numFmt w:val="lowerLetter"/>
+      <w:lvlText w:val="%2."/>
+      <w:lvlJc w:val="left"/>
+      <w:pPr>
+        <w:ind w:left="1440" w:hanging="360"/>
+      </w:pPr>
+    </w:lvl>
+    <w:lvl w:ilvl="2" w:tplc="0409001B" w:tentative="1">
+      <w:start w:val="1"/>
+      <w:numFmt w:val="lowerRoman"/>
+      <w:lvlText w:val="%3."/>
+      <w:lvlJc w:val="right"/>
+      <w:pPr>
+        <w:ind w:left="2160" w:hanging="180"/>
+      </w:pPr>
+    </w:lvl>
+    <w:lvl w:ilvl="3" w:tplc="0409000F" w:tentative="1">
+      <w:start w:val="1"/>
+      <w:numFmt w:val="decimal"/>
+      <w:lvlText w:val="%4."/>
+      <w:lvlJc w:val="left"/>
+      <w:pPr>
+        <w:ind w:left="2880" w:hanging="360"/>
+      </w:pPr>
+    </w:lvl>
+    <w:lvl w:ilvl="4" w:tplc="04090019" w:tentative="1">
+      <w:start w:val="1"/>
+      <w:numFmt w:val="lowerLetter"/>
+      <w:lvlText w:val="%5."/>
+      <w:lvlJc w:val="left"/>
+      <w:pPr>
+        <w:ind w:left="3600" w:hanging="360"/>
+      </w:pPr>
+    </w:lvl>
+    <w:lvl w:ilvl="5" w:tplc="0409001B" w:tentative="1">
+      <w:start w:val="1"/>
+      <w:numFmt w:val="lowerRoman"/>
+      <w:lvlText w:val="%6."/>
+      <w:lvlJc w:val="right"/>
+      <w:pPr>
+        <w:ind w:left="4320" w:hanging="180"/>
+      </w:pPr>
+    </w:lvl>
+    <w:lvl w:ilvl="6" w:tplc="0409000F" w:tentative="1">
+      <w:start w:val="1"/>
+      <w:numFmt w:val="decimal"/>
+      <w:lvlText w:val="%7."/>
+      <w:lvlJc w:val="left"/>
+      <w:pPr>
+        <w:ind w:left="5040" w:hanging="360"/>
+      </w:pPr>
+    </w:lvl>
+    <w:lvl w:ilvl="7" w:tplc="04090019" w:tentative="1">
+      <w:start w:val="1"/>
+      <w:numFmt w:val="lowerLetter"/>
+      <w:lvlText w:val="%8."/>
+      <w:lvlJc w:val="left"/>
+      <w:pPr>
+        <w:ind w:left="5760" w:hanging="360"/>
+      </w:pPr>
+    </w:lvl>
+    <w:lvl w:ilvl="8" w:tplc="0409001B" w:tentative="1">
+      <w:start w:val="1"/>
+      <w:numFmt w:val="lowerRoman"/>
+      <w:lvlText w:val="%9."/>
+      <w:lvlJc w:val="right"/>
+      <w:pPr>
+        <w:ind w:left="6480" w:hanging="180"/>
+      </w:pPr>
+    </w:lvl>
+  </w:abstractNum>
+  <w:abstractNum w:abstractNumId="12" w15:restartNumberingAfterBreak="0">
+    <w:nsid w:val="596B3404"/>
+    <w:multiLevelType w:val="hybridMultilevel"/>
+    <w:tmpl w:val="EA5210A8"/>
+    <w:lvl w:ilvl="0" w:tplc="0409000F">
+      <w:start w:val="1"/>
+      <w:numFmt w:val="decimal"/>
+      <w:lvlText w:val="%1."/>
+      <w:lvlJc w:val="left"/>
+      <w:pPr>
+        <w:ind w:left="720" w:hanging="360"/>
+      </w:pPr>
+      <w:rPr>
+        <w:rFonts w:hint="default"/>
+      </w:rPr>
+    </w:lvl>
+    <w:lvl w:ilvl="1" w:tplc="04090019" w:tentative="1">
+      <w:start w:val="1"/>
+      <w:numFmt w:val="lowerLetter"/>
+      <w:lvlText w:val="%2."/>
+      <w:lvlJc w:val="left"/>
+      <w:pPr>
+        <w:ind w:left="1440" w:hanging="360"/>
+      </w:pPr>
+    </w:lvl>
+    <w:lvl w:ilvl="2" w:tplc="0409001B" w:tentative="1">
+      <w:start w:val="1"/>
+      <w:numFmt w:val="lowerRoman"/>
+      <w:lvlText w:val="%3."/>
+      <w:lvlJc w:val="right"/>
+      <w:pPr>
+        <w:ind w:left="2160" w:hanging="180"/>
+      </w:pPr>
+    </w:lvl>
+    <w:lvl w:ilvl="3" w:tplc="0409000F" w:tentative="1">
+      <w:start w:val="1"/>
+      <w:numFmt w:val="decimal"/>
+      <w:lvlText w:val="%4."/>
+      <w:lvlJc w:val="left"/>
+      <w:pPr>
+        <w:ind w:left="2880" w:hanging="360"/>
+      </w:pPr>
+    </w:lvl>
+    <w:lvl w:ilvl="4" w:tplc="04090019" w:tentative="1">
+      <w:start w:val="1"/>
+      <w:numFmt w:val="lowerLetter"/>
+      <w:lvlText w:val="%5."/>
+      <w:lvlJc w:val="left"/>
+      <w:pPr>
+        <w:ind w:left="3600" w:hanging="360"/>
+      </w:pPr>
+    </w:lvl>
+    <w:lvl w:ilvl="5" w:tplc="0409001B" w:tentative="1">
+      <w:start w:val="1"/>
+      <w:numFmt w:val="lowerRoman"/>
+      <w:lvlText w:val="%6."/>
+      <w:lvlJc w:val="right"/>
+      <w:pPr>
+        <w:ind w:left="4320" w:hanging="180"/>
+      </w:pPr>
+    </w:lvl>
+    <w:lvl w:ilvl="6" w:tplc="0409000F" w:tentative="1">
+      <w:start w:val="1"/>
+      <w:numFmt w:val="decimal"/>
+      <w:lvlText w:val="%7."/>
+      <w:lvlJc w:val="left"/>
+      <w:pPr>
+        <w:ind w:left="5040" w:hanging="360"/>
+      </w:pPr>
+    </w:lvl>
+    <w:lvl w:ilvl="7" w:tplc="04090019" w:tentative="1">
+      <w:start w:val="1"/>
+      <w:numFmt w:val="lowerLetter"/>
+      <w:lvlText w:val="%8."/>
+      <w:lvlJc w:val="left"/>
+      <w:pPr>
+        <w:ind w:left="5760" w:hanging="360"/>
+      </w:pPr>
+    </w:lvl>
+    <w:lvl w:ilvl="8" w:tplc="0409001B" w:tentative="1">
+      <w:start w:val="1"/>
+      <w:numFmt w:val="lowerRoman"/>
+      <w:lvlText w:val="%9."/>
+      <w:lvlJc w:val="right"/>
+      <w:pPr>
+        <w:ind w:left="6480" w:hanging="180"/>
+      </w:pPr>
+    </w:lvl>
+  </w:abstractNum>
+  <w:abstractNum w:abstractNumId="13" w15:restartNumberingAfterBreak="0">
     <w:nsid w:val="606B26BF"/>
     <w:multiLevelType w:val="hybridMultilevel"/>
     <w:tmpl w:val="9A4CD41A"/>
@@ -2274,7 +2896,7 @@
       </w:pPr>
     </w:lvl>
   </w:abstractNum>
-  <w:abstractNum w:abstractNumId="9" w15:restartNumberingAfterBreak="0">
+  <w:abstractNum w:abstractNumId="14" w15:restartNumberingAfterBreak="0">
     <w:nsid w:val="6A093671"/>
     <w:multiLevelType w:val="hybridMultilevel"/>
     <w:tmpl w:val="78CA735C"/>
@@ -2363,7 +2985,7 @@
       </w:pPr>
     </w:lvl>
   </w:abstractNum>
-  <w:abstractNum w:abstractNumId="10" w15:restartNumberingAfterBreak="0">
+  <w:abstractNum w:abstractNumId="15" w15:restartNumberingAfterBreak="0">
     <w:nsid w:val="71256C3C"/>
     <w:multiLevelType w:val="hybridMultilevel"/>
     <w:tmpl w:val="36C463C4"/>
@@ -2449,7 +3071,7 @@
       </w:pPr>
     </w:lvl>
   </w:abstractNum>
-  <w:abstractNum w:abstractNumId="11" w15:restartNumberingAfterBreak="0">
+  <w:abstractNum w:abstractNumId="16" w15:restartNumberingAfterBreak="0">
     <w:nsid w:val="76EE4ACC"/>
     <w:multiLevelType w:val="hybridMultilevel"/>
     <w:tmpl w:val="704211CE"/>
@@ -2536,39 +3158,54 @@
     </w:lvl>
   </w:abstractNum>
   <w:num w:numId="1">
-    <w:abstractNumId w:val="11"/>
+    <w:abstractNumId w:val="16"/>
   </w:num>
   <w:num w:numId="2">
-    <w:abstractNumId w:val="5"/>
+    <w:abstractNumId w:val="7"/>
   </w:num>
   <w:num w:numId="3">
-    <w:abstractNumId w:val="6"/>
+    <w:abstractNumId w:val="8"/>
   </w:num>
   <w:num w:numId="4">
-    <w:abstractNumId w:val="10"/>
+    <w:abstractNumId w:val="15"/>
   </w:num>
   <w:num w:numId="5">
     <w:abstractNumId w:val="0"/>
   </w:num>
   <w:num w:numId="6">
-    <w:abstractNumId w:val="7"/>
+    <w:abstractNumId w:val="10"/>
   </w:num>
   <w:num w:numId="7">
     <w:abstractNumId w:val="1"/>
   </w:num>
   <w:num w:numId="8">
-    <w:abstractNumId w:val="4"/>
+    <w:abstractNumId w:val="6"/>
   </w:num>
   <w:num w:numId="9">
     <w:abstractNumId w:val="2"/>
   </w:num>
   <w:num w:numId="10">
-    <w:abstractNumId w:val="8"/>
+    <w:abstractNumId w:val="13"/>
   </w:num>
   <w:num w:numId="11">
+    <w:abstractNumId w:val="14"/>
+  </w:num>
+  <w:num w:numId="12">
+    <w:abstractNumId w:val="5"/>
+  </w:num>
+  <w:num w:numId="13">
     <w:abstractNumId w:val="9"/>
   </w:num>
-  <w:num w:numId="12">
+  <w:num w:numId="14">
+    <w:abstractNumId w:val="12"/>
+  </w:num>
+  <w:num w:numId="15">
+    <w:abstractNumId w:val="11"/>
+  </w:num>
+  <w:num w:numId="16">
+    <w:abstractNumId w:val="4"/>
+  </w:num>
+  <w:num w:numId="17">
     <w:abstractNumId w:val="3"/>
   </w:num>
 </w:numbering>

</xml_diff>

<commit_message>
Fixed .gitignore and removed .suo from repo
</commit_message>
<xml_diff>
--- a/Documents/Environment Setup Document.docx
+++ b/Documents/Environment Setup Document.docx
@@ -286,7 +286,7 @@
           </mc:Choice>
           <mc:Fallback>
             <w:pict>
-              <v:roundrect w14:anchorId="73C23E69" id="Rectangle: Rounded Corners 3" o:spid="_x0000_s1026" style="position:absolute;margin-left:33.9pt;margin-top:80pt;width:130.2pt;height:37.2pt;z-index:251659264;visibility:visible;mso-wrap-style:square;mso-wrap-distance-left:9pt;mso-wrap-distance-top:0;mso-wrap-distance-right:9pt;mso-wrap-distance-bottom:0;mso-position-horizontal:absolute;mso-position-horizontal-relative:margin;mso-position-vertical:absolute;mso-position-vertical-relative:text;v-text-anchor:middle" arcsize="10923f" o:gfxdata="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" filled="f" strokecolor="#c00000" strokeweight="2.25pt">
+              <v:roundrect w14:anchorId="14108E11" id="Rectangle: Rounded Corners 3" o:spid="_x0000_s1026" style="position:absolute;margin-left:33.9pt;margin-top:80pt;width:130.2pt;height:37.2pt;z-index:251659264;visibility:visible;mso-wrap-style:square;mso-wrap-distance-left:9pt;mso-wrap-distance-top:0;mso-wrap-distance-right:9pt;mso-wrap-distance-bottom:0;mso-position-horizontal:absolute;mso-position-horizontal-relative:margin;mso-position-vertical:absolute;mso-position-vertical-relative:text;v-text-anchor:middle" arcsize="10923f" o:gfxdata="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" filled="f" strokecolor="#c00000" strokeweight="2.25pt">
                 <v:stroke dashstyle="3 1" joinstyle="miter"/>
                 <w10:wrap anchorx="margin"/>
               </v:roundrect>
@@ -455,6 +455,42 @@
       </w:r>
     </w:p>
     <w:p>
+      <w:r>
+        <w:rPr>
+          <w:b/>
+        </w:rPr>
+        <w:t>Note</w:t>
+      </w:r>
+      <w:r>
+        <w:t>: I suspect this section is no longer needed now that we can use the “</w:t>
+      </w:r>
+      <w:proofErr w:type="spellStart"/>
+      <w:r>
+        <w:t>virtualenv</w:t>
+      </w:r>
+      <w:proofErr w:type="spellEnd"/>
+      <w:r>
+        <w:t xml:space="preserve">” command (seen in the following sections under </w:t>
+      </w:r>
+      <w:r>
+        <w:rPr>
+          <w:i/>
+        </w:rPr>
+        <w:t xml:space="preserve">Setup </w:t>
+      </w:r>
+      <w:proofErr w:type="spellStart"/>
+      <w:r>
+        <w:rPr>
+          <w:i/>
+        </w:rPr>
+        <w:t>PdfExtractor</w:t>
+      </w:r>
+      <w:proofErr w:type="spellEnd"/>
+      <w:r>
+        <w:t>).</w:t>
+      </w:r>
+    </w:p>
+    <w:p>
       <w:pPr>
         <w:pStyle w:val="Heading2"/>
       </w:pPr>
@@ -610,6 +646,9 @@
       </w:r>
     </w:p>
     <w:p>
+      <w:pPr>
+        <w:ind w:left="720"/>
+      </w:pPr>
       <w:r>
         <w:rPr>
           <w:noProof/>
@@ -1291,15 +1330,7 @@
         <w:pStyle w:val="Heading2"/>
       </w:pPr>
       <w:r>
-        <w:t xml:space="preserve">Setup </w:t>
-      </w:r>
-      <w:proofErr w:type="spellStart"/>
-      <w:r>
-        <w:t>Jupyter</w:t>
-      </w:r>
-      <w:proofErr w:type="spellEnd"/>
-      <w:r>
-        <w:t xml:space="preserve"> kernel for </w:t>
+        <w:t xml:space="preserve">Setup Jupyter kernel for </w:t>
       </w:r>
       <w:r>
         <w:t>virtual environment</w:t>
@@ -1326,35 +1357,13 @@
         <w:ind w:left="720"/>
       </w:pPr>
       <w:r>
-        <w:t>(</w:t>
-      </w:r>
-      <w:proofErr w:type="spellStart"/>
-      <w:r>
-        <w:t>env</w:t>
-      </w:r>
-      <w:proofErr w:type="spellEnd"/>
-      <w:r>
-        <w:t>) C:\Users\gary\source\repos\sci-fair-2018&gt;</w:t>
+        <w:t>(env) C:\Users\gary\source\repos\sci-fair-2018&gt;</w:t>
       </w:r>
       <w:r>
         <w:rPr>
           <w:highlight w:val="yellow"/>
         </w:rPr>
-        <w:t xml:space="preserve">python -m </w:t>
-      </w:r>
-      <w:proofErr w:type="spellStart"/>
-      <w:r>
-        <w:rPr>
-          <w:highlight w:val="yellow"/>
-        </w:rPr>
-        <w:t>ipykernel</w:t>
-      </w:r>
-      <w:proofErr w:type="spellEnd"/>
-      <w:r>
-        <w:rPr>
-          <w:highlight w:val="yellow"/>
-        </w:rPr>
-        <w:t xml:space="preserve"> install --user --name=sci-fair-2018-env</w:t>
+        <w:t>python -m ipykernel install --user --name=sci-fair-2018-env</w:t>
       </w:r>
     </w:p>
     <w:p>
@@ -1387,13 +1396,8 @@
         <w:t>Starting</w:t>
       </w:r>
       <w:r>
-        <w:t xml:space="preserve"> </w:t>
-      </w:r>
-      <w:proofErr w:type="spellStart"/>
-      <w:r>
-        <w:t>Jupyter</w:t>
-      </w:r>
-      <w:proofErr w:type="spellEnd"/>
+        <w:t xml:space="preserve"> Jupyter</w:t>
+      </w:r>
     </w:p>
     <w:p>
       <w:r>
@@ -1405,13 +1409,8 @@
       <w:r>
         <w:t xml:space="preserve"> it’s important to start </w:t>
       </w:r>
-      <w:proofErr w:type="spellStart"/>
-      <w:r>
-        <w:t>Jupyter</w:t>
-      </w:r>
-      <w:proofErr w:type="spellEnd"/>
-      <w:r>
-        <w:t xml:space="preserve"> as described below </w:t>
+      <w:r>
+        <w:t xml:space="preserve">Jupyter as described below </w:t>
       </w:r>
       <w:r>
         <w:t xml:space="preserve">because the PATH is set to force the </w:t>
@@ -1516,110 +1515,397 @@
         <w:t>Note:</w:t>
       </w:r>
       <w:r>
-        <w:t xml:space="preserve"> it’s important to start VS as described below </w:t>
+        <w:t xml:space="preserve"> it’s important to start VS as described below because the PATH is set to force the </w:t>
+      </w:r>
+      <w:proofErr w:type="spellStart"/>
+      <w:r>
+        <w:t>openslide</w:t>
+      </w:r>
+      <w:proofErr w:type="spellEnd"/>
+      <w:r>
+        <w:t xml:space="preserve"> DLLs to the front of the path.</w:t>
+      </w:r>
+    </w:p>
+    <w:p>
+      <w:pPr>
+        <w:pStyle w:val="ListParagraph"/>
+        <w:numPr>
+          <w:ilvl w:val="0"/>
+          <w:numId w:val="15"/>
+        </w:numPr>
+      </w:pPr>
+      <w:r>
+        <w:lastRenderedPageBreak/>
+        <w:t>In the sci-fair-2018 folder &gt; right-click Start</w:t>
+      </w:r>
+      <w:r>
+        <w:t>VS.ps1</w:t>
+      </w:r>
+    </w:p>
+    <w:p>
+      <w:pPr>
+        <w:pStyle w:val="Heading2"/>
+      </w:pPr>
+      <w:r>
+        <w:t>Running an interactive prompt</w:t>
+      </w:r>
+    </w:p>
+    <w:p>
+      <w:pPr>
+        <w:pStyle w:val="ListParagraph"/>
+        <w:numPr>
+          <w:ilvl w:val="0"/>
+          <w:numId w:val="17"/>
+        </w:numPr>
+      </w:pPr>
+      <w:r>
+        <w:t xml:space="preserve">Python environments (window) &gt; click </w:t>
+      </w:r>
+      <w:proofErr w:type="spellStart"/>
+      <w:r>
+        <w:t>env</w:t>
+      </w:r>
+      <w:proofErr w:type="spellEnd"/>
+      <w:r>
+        <w:t xml:space="preserve"> (python 3.6 (64-bit)) &gt; click open interactive window</w:t>
+      </w:r>
+    </w:p>
+    <w:p>
+      <w:pPr>
+        <w:pStyle w:val="Heading2"/>
+      </w:pPr>
+      <w:r>
+        <w:t>Checking in changes</w:t>
+      </w:r>
+    </w:p>
+    <w:p>
+      <w:pPr>
+        <w:pStyle w:val="ListParagraph"/>
+        <w:numPr>
+          <w:ilvl w:val="0"/>
+          <w:numId w:val="16"/>
+        </w:numPr>
+      </w:pPr>
+      <w:r>
+        <w:t>Team explorer &gt; Changes (window from dropdown)</w:t>
+      </w:r>
+    </w:p>
+    <w:p>
+      <w:pPr>
+        <w:pStyle w:val="ListParagraph"/>
+        <w:numPr>
+          <w:ilvl w:val="0"/>
+          <w:numId w:val="16"/>
+        </w:numPr>
+      </w:pPr>
+      <w:r>
+        <w:t>Enter a comment.</w:t>
+      </w:r>
+    </w:p>
+    <w:p>
+      <w:pPr>
+        <w:pStyle w:val="ListParagraph"/>
+        <w:numPr>
+          <w:ilvl w:val="0"/>
+          <w:numId w:val="16"/>
+        </w:numPr>
+      </w:pPr>
+      <w:r>
+        <w:t xml:space="preserve">Commit All </w:t>
+      </w:r>
+      <w:r>
+        <w:t>and Sync</w:t>
+      </w:r>
+      <w:r>
+        <w:t>.  This will commit changes to your local repository, pull changes from the remote repository, merge them to your local workspace and push them.</w:t>
+      </w:r>
+    </w:p>
+    <w:p>
+      <w:pPr>
+        <w:pStyle w:val="Heading2"/>
+      </w:pPr>
+      <w:r>
+        <w:t xml:space="preserve">Example workflow with Git. </w:t>
+      </w:r>
+    </w:p>
+    <w:p/>
+    <w:p>
+      <w:r>
+        <w:t>References:</w:t>
+      </w:r>
+    </w:p>
+    <w:p>
+      <w:pPr>
+        <w:pStyle w:val="ListParagraph"/>
+        <w:numPr>
+          <w:ilvl w:val="0"/>
+          <w:numId w:val="6"/>
+        </w:numPr>
+      </w:pPr>
+      <w:hyperlink r:id="rId13" w:history="1">
+        <w:r>
+          <w:rPr>
+            <w:rStyle w:val="Hyperlink"/>
+          </w:rPr>
+          <w:t>https://services.github.com/on-demand/downloads/github-git-cheat-sheet.pdf</w:t>
+        </w:r>
+      </w:hyperlink>
+      <w:r>
+        <w:t xml:space="preserve"> </w:t>
+      </w:r>
+    </w:p>
+    <w:p>
+      <w:pPr>
+        <w:pStyle w:val="ListParagraph"/>
+        <w:numPr>
+          <w:ilvl w:val="0"/>
+          <w:numId w:val="6"/>
+        </w:numPr>
+      </w:pPr>
+      <w:hyperlink r:id="rId14" w:history="1">
+        <w:r>
+          <w:rPr>
+            <w:rStyle w:val="Hyperlink"/>
+          </w:rPr>
+          <w:t>https://www.git-tower.com/blog/git-cheat-sheet/</w:t>
+        </w:r>
+      </w:hyperlink>
+      <w:r>
+        <w:t xml:space="preserve"> </w:t>
+      </w:r>
+    </w:p>
+    <w:p>
+      <w:pPr>
+        <w:pStyle w:val="ListParagraph"/>
+        <w:numPr>
+          <w:ilvl w:val="0"/>
+          <w:numId w:val="6"/>
+        </w:numPr>
+      </w:pPr>
+      <w:hyperlink r:id="rId15" w:history="1">
+        <w:r>
+          <w:rPr>
+            <w:rStyle w:val="Hyperlink"/>
+          </w:rPr>
+          <w:t>https://www.atlassian.com/git/tutorials/atlassian-git-cheatsheet</w:t>
+        </w:r>
+      </w:hyperlink>
+      <w:r>
+        <w:t xml:space="preserve"> </w:t>
       </w:r>
       <w:bookmarkStart w:id="0" w:name="_GoBack"/>
       <w:bookmarkEnd w:id="0"/>
-      <w:r>
-        <w:t xml:space="preserve">because the PATH is set to force the </w:t>
+    </w:p>
+    <w:p>
+      <w:r>
+        <w:t xml:space="preserve">The Visual Studio </w:t>
+      </w:r>
+    </w:p>
+    <w:p>
+      <w:r>
+        <w:rPr>
+          <w:noProof/>
+        </w:rPr>
+        <w:drawing>
+          <wp:inline distT="0" distB="0" distL="0" distR="0" wp14:anchorId="65AFCC76" wp14:editId="031DF8EC">
+            <wp:extent cx="4583430" cy="4331970"/>
+            <wp:effectExtent l="0" t="0" r="7620" b="0"/>
+            <wp:docPr id="7" name="Picture 7" descr="enter image description here"/>
+            <wp:cNvGraphicFramePr>
+              <a:graphicFrameLocks xmlns:a="http://schemas.openxmlformats.org/drawingml/2006/main" noChangeAspect="1"/>
+            </wp:cNvGraphicFramePr>
+            <a:graphic xmlns:a="http://schemas.openxmlformats.org/drawingml/2006/main">
+              <a:graphicData uri="http://schemas.openxmlformats.org/drawingml/2006/picture">
+                <pic:pic xmlns:pic="http://schemas.openxmlformats.org/drawingml/2006/picture">
+                  <pic:nvPicPr>
+                    <pic:cNvPr id="0" name="Picture 1" descr="enter image description here"/>
+                    <pic:cNvPicPr>
+                      <a:picLocks noChangeAspect="1" noChangeArrowheads="1"/>
+                    </pic:cNvPicPr>
+                  </pic:nvPicPr>
+                  <pic:blipFill>
+                    <a:blip r:embed="rId16">
+                      <a:extLst>
+                        <a:ext uri="{28A0092B-C50C-407E-A947-70E740481C1C}">
+                          <a14:useLocalDpi xmlns:a14="http://schemas.microsoft.com/office/drawing/2010/main" val="0"/>
+                        </a:ext>
+                      </a:extLst>
+                    </a:blip>
+                    <a:srcRect/>
+                    <a:stretch>
+                      <a:fillRect/>
+                    </a:stretch>
+                  </pic:blipFill>
+                  <pic:spPr bwMode="auto">
+                    <a:xfrm>
+                      <a:off x="0" y="0"/>
+                      <a:ext cx="4583430" cy="4331970"/>
+                    </a:xfrm>
+                    <a:prstGeom prst="rect">
+                      <a:avLst/>
+                    </a:prstGeom>
+                    <a:noFill/>
+                    <a:ln>
+                      <a:noFill/>
+                    </a:ln>
+                  </pic:spPr>
+                </pic:pic>
+              </a:graphicData>
+            </a:graphic>
+          </wp:inline>
+        </w:drawing>
+      </w:r>
+    </w:p>
+    <w:p/>
+    <w:p/>
+    <w:p>
+      <w:hyperlink r:id="rId17" w:history="1">
+        <w:r>
+          <w:rPr>
+            <w:rStyle w:val="Hyperlink"/>
+          </w:rPr>
+          <w:t>https://softwareengineering.stackexchange.com/questions/119782/what-does-stage-mean-in-git</w:t>
+        </w:r>
+      </w:hyperlink>
+      <w:r>
+        <w:t xml:space="preserve"> </w:t>
+      </w:r>
+    </w:p>
+    <w:p>
+      <w:r>
+        <w:rPr>
+          <w:rFonts w:ascii="Arial" w:hAnsi="Arial" w:cs="Arial"/>
+          <w:color w:val="242729"/>
+          <w:sz w:val="20"/>
+          <w:szCs w:val="20"/>
+          <w:shd w:val="clear" w:color="auto" w:fill="FFFFFF"/>
+        </w:rPr>
+        <w:t>To "stage" is to do </w:t>
+      </w:r>
+      <w:r>
+        <w:rPr>
+          <w:rStyle w:val="HTMLCode"/>
+          <w:rFonts w:ascii="Consolas" w:eastAsiaTheme="minorHAnsi" w:hAnsi="Consolas"/>
+          <w:color w:val="242729"/>
+          <w:bdr w:val="none" w:sz="0" w:space="0" w:color="auto" w:frame="1"/>
+          <w:shd w:val="clear" w:color="auto" w:fill="EFF0F1"/>
+        </w:rPr>
+        <w:t xml:space="preserve">git add </w:t>
       </w:r>
       <w:proofErr w:type="spellStart"/>
       <w:r>
-        <w:t>openslide</w:t>
+        <w:rPr>
+          <w:rStyle w:val="HTMLCode"/>
+          <w:rFonts w:ascii="Consolas" w:eastAsiaTheme="minorHAnsi" w:hAnsi="Consolas"/>
+          <w:color w:val="242729"/>
+          <w:bdr w:val="none" w:sz="0" w:space="0" w:color="auto" w:frame="1"/>
+          <w:shd w:val="clear" w:color="auto" w:fill="EFF0F1"/>
+        </w:rPr>
+        <w:t>file.ext</w:t>
       </w:r>
       <w:proofErr w:type="spellEnd"/>
       <w:r>
-        <w:t xml:space="preserve"> DLLs to the front of the path.</w:t>
-      </w:r>
-    </w:p>
-    <w:p>
-      <w:pPr>
-        <w:pStyle w:val="ListParagraph"/>
-        <w:numPr>
-          <w:ilvl w:val="0"/>
-          <w:numId w:val="15"/>
-        </w:numPr>
-      </w:pPr>
-      <w:r>
-        <w:lastRenderedPageBreak/>
-        <w:t>In the sci-fair-2018 folder &gt; right-click Start</w:t>
-      </w:r>
-      <w:r>
-        <w:t>VS.ps1</w:t>
-      </w:r>
-    </w:p>
-    <w:p>
-      <w:pPr>
-        <w:pStyle w:val="Heading2"/>
-      </w:pPr>
-      <w:r>
-        <w:t>Running an interactive prompt</w:t>
-      </w:r>
-    </w:p>
-    <w:p>
-      <w:pPr>
-        <w:pStyle w:val="ListParagraph"/>
-        <w:numPr>
-          <w:ilvl w:val="0"/>
-          <w:numId w:val="17"/>
-        </w:numPr>
-      </w:pPr>
-      <w:r>
-        <w:t xml:space="preserve">Python environments (window) &gt; click </w:t>
-      </w:r>
-      <w:proofErr w:type="spellStart"/>
-      <w:r>
-        <w:t>env</w:t>
-      </w:r>
-      <w:proofErr w:type="spellEnd"/>
-      <w:r>
-        <w:t xml:space="preserve"> (python 3.6 (64-bit)) &gt; click open interactive window</w:t>
-      </w:r>
-    </w:p>
-    <w:p>
-      <w:pPr>
-        <w:pStyle w:val="Heading2"/>
-      </w:pPr>
-      <w:r>
-        <w:t>Checking in changes</w:t>
-      </w:r>
-    </w:p>
-    <w:p>
-      <w:pPr>
-        <w:pStyle w:val="ListParagraph"/>
-        <w:numPr>
-          <w:ilvl w:val="0"/>
-          <w:numId w:val="16"/>
-        </w:numPr>
-      </w:pPr>
-      <w:r>
-        <w:t>Team explorer &gt; Changes (window from dropdown)</w:t>
-      </w:r>
-    </w:p>
-    <w:p>
-      <w:pPr>
-        <w:pStyle w:val="ListParagraph"/>
-        <w:numPr>
-          <w:ilvl w:val="0"/>
-          <w:numId w:val="16"/>
-        </w:numPr>
-      </w:pPr>
-      <w:r>
-        <w:t>Enter a comment.</w:t>
-      </w:r>
-    </w:p>
-    <w:p>
-      <w:pPr>
-        <w:pStyle w:val="ListParagraph"/>
-        <w:numPr>
-          <w:ilvl w:val="0"/>
-          <w:numId w:val="16"/>
-        </w:numPr>
-      </w:pPr>
-      <w:r>
-        <w:t xml:space="preserve">Commit All </w:t>
-      </w:r>
-    </w:p>
+        <w:rPr>
+          <w:rFonts w:ascii="Arial" w:hAnsi="Arial" w:cs="Arial"/>
+          <w:color w:val="242729"/>
+          <w:sz w:val="20"/>
+          <w:szCs w:val="20"/>
+          <w:shd w:val="clear" w:color="auto" w:fill="FFFFFF"/>
+        </w:rPr>
+        <w:t> for a specific file, or </w:t>
+      </w:r>
+      <w:r>
+        <w:rPr>
+          <w:rStyle w:val="HTMLCode"/>
+          <w:rFonts w:ascii="Consolas" w:eastAsiaTheme="minorHAnsi" w:hAnsi="Consolas"/>
+          <w:color w:val="242729"/>
+          <w:bdr w:val="none" w:sz="0" w:space="0" w:color="auto" w:frame="1"/>
+          <w:shd w:val="clear" w:color="auto" w:fill="EFF0F1"/>
+        </w:rPr>
+        <w:t xml:space="preserve">git </w:t>
+      </w:r>
+      <w:proofErr w:type="gramStart"/>
+      <w:r>
+        <w:rPr>
+          <w:rStyle w:val="HTMLCode"/>
+          <w:rFonts w:ascii="Consolas" w:eastAsiaTheme="minorHAnsi" w:hAnsi="Consolas"/>
+          <w:color w:val="242729"/>
+          <w:bdr w:val="none" w:sz="0" w:space="0" w:color="auto" w:frame="1"/>
+          <w:shd w:val="clear" w:color="auto" w:fill="EFF0F1"/>
+        </w:rPr>
+        <w:t>add .</w:t>
+      </w:r>
+      <w:proofErr w:type="gramEnd"/>
+      <w:r>
+        <w:rPr>
+          <w:rFonts w:ascii="Arial" w:hAnsi="Arial" w:cs="Arial"/>
+          <w:color w:val="242729"/>
+          <w:sz w:val="20"/>
+          <w:szCs w:val="20"/>
+          <w:shd w:val="clear" w:color="auto" w:fill="FFFFFF"/>
+        </w:rPr>
+        <w:t> to affect all modified and untracked files. Files that have been added in this way are said to be "staged" and they will be included in the next "commit". </w:t>
+      </w:r>
+    </w:p>
+    <w:p>
+      <w:r>
+        <w:rPr>
+          <w:noProof/>
+        </w:rPr>
+        <w:drawing>
+          <wp:inline distT="0" distB="0" distL="0" distR="0" wp14:anchorId="662341F6" wp14:editId="56BAAD48">
+            <wp:extent cx="3277938" cy="3012440"/>
+            <wp:effectExtent l="0" t="0" r="0" b="0"/>
+            <wp:docPr id="8" name="Picture 8" descr="https://i.stack.imgur.com/zLTpo.png"/>
+            <wp:cNvGraphicFramePr>
+              <a:graphicFrameLocks xmlns:a="http://schemas.openxmlformats.org/drawingml/2006/main" noChangeAspect="1"/>
+            </wp:cNvGraphicFramePr>
+            <a:graphic xmlns:a="http://schemas.openxmlformats.org/drawingml/2006/main">
+              <a:graphicData uri="http://schemas.openxmlformats.org/drawingml/2006/picture">
+                <pic:pic xmlns:pic="http://schemas.openxmlformats.org/drawingml/2006/picture">
+                  <pic:nvPicPr>
+                    <pic:cNvPr id="0" name="Picture 3" descr="https://i.stack.imgur.com/zLTpo.png"/>
+                    <pic:cNvPicPr>
+                      <a:picLocks noChangeAspect="1" noChangeArrowheads="1"/>
+                    </pic:cNvPicPr>
+                  </pic:nvPicPr>
+                  <pic:blipFill>
+                    <a:blip r:embed="rId18">
+                      <a:extLst>
+                        <a:ext uri="{28A0092B-C50C-407E-A947-70E740481C1C}">
+                          <a14:useLocalDpi xmlns:a14="http://schemas.microsoft.com/office/drawing/2010/main" val="0"/>
+                        </a:ext>
+                      </a:extLst>
+                    </a:blip>
+                    <a:srcRect/>
+                    <a:stretch>
+                      <a:fillRect/>
+                    </a:stretch>
+                  </pic:blipFill>
+                  <pic:spPr bwMode="auto">
+                    <a:xfrm>
+                      <a:off x="0" y="0"/>
+                      <a:ext cx="3282893" cy="3016994"/>
+                    </a:xfrm>
+                    <a:prstGeom prst="rect">
+                      <a:avLst/>
+                    </a:prstGeom>
+                    <a:noFill/>
+                    <a:ln>
+                      <a:noFill/>
+                    </a:ln>
+                  </pic:spPr>
+                </pic:pic>
+              </a:graphicData>
+            </a:graphic>
+          </wp:inline>
+        </w:drawing>
+      </w:r>
+    </w:p>
+    <w:p/>
+    <w:p/>
+    <w:p/>
+    <w:p/>
     <w:sectPr>
       <w:pgSz w:w="12240" w:h="15840"/>
       <w:pgMar w:top="1440" w:right="1440" w:bottom="1440" w:left="1440" w:header="720" w:footer="720" w:gutter="0"/>
@@ -3768,6 +4054,19 @@
       <w:sz w:val="18"/>
     </w:rPr>
   </w:style>
+  <w:style w:type="character" w:styleId="HTMLCode">
+    <w:name w:val="HTML Code"/>
+    <w:basedOn w:val="DefaultParagraphFont"/>
+    <w:uiPriority w:val="99"/>
+    <w:semiHidden/>
+    <w:unhideWhenUsed/>
+    <w:rsid w:val="006C75AC"/>
+    <w:rPr>
+      <w:rFonts w:ascii="Courier New" w:eastAsia="Times New Roman" w:hAnsi="Courier New" w:cs="Courier New"/>
+      <w:sz w:val="20"/>
+      <w:szCs w:val="20"/>
+    </w:rPr>
+  </w:style>
 </w:styles>
 </file>
 

</xml_diff>